<commit_message>
third commit for modified yahoonews.docx
</commit_message>
<xml_diff>
--- a/yahoonews.docx
+++ b/yahoonews.docx
@@ -34,7 +34,21 @@
           <w:rFonts w:ascii="Helvetica" w:hAnsi="Helvetica" w:cs="Helvetica"/>
           <w:color w:val="232A31"/>
         </w:rPr>
-        <w:t> sounds like no other presidential candidate in U.S. history.</w:t>
+        <w:t xml:space="preserve"> sounds like no other presidential candidate in </w:t>
+      </w:r>
+      <w:r>
+        <w:rPr>
+          <w:rFonts w:ascii="Helvetica" w:hAnsi="Helvetica" w:cs="Helvetica" w:hint="eastAsia"/>
+          <w:color w:val="232A31"/>
+        </w:rPr>
+        <w:t>ROC</w:t>
+      </w:r>
+      <w:r>
+        <w:rPr>
+          <w:rFonts w:ascii="Helvetica" w:hAnsi="Helvetica" w:cs="Helvetica"/>
+          <w:color w:val="232A31"/>
+        </w:rPr>
+        <w:t xml:space="preserve"> history.</w:t>
       </w:r>
     </w:p>
     <w:p>

</xml_diff>